<commit_message>
Updated milestones and added change log
</commit_message>
<xml_diff>
--- a/Documentation/Milestone 1/Software Development Plan.docx
+++ b/Documentation/Milestone 1/Software Development Plan.docx
@@ -43,8 +43,6 @@
           <w:docGrid w:linePitch="299"/>
         </w:sectPr>
       </w:pPr>
-      <w:bookmarkStart w:id="0" w:name="_GoBack"/>
-      <w:bookmarkEnd w:id="0"/>
       <w:r>
         <w:rPr>
           <w:rFonts w:ascii="Lato" w:hAnsi="Lato"/>
@@ -1158,15 +1156,33 @@
           <w:sz w:val="24"/>
           <w:szCs w:val="24"/>
         </w:rPr>
-        <w:t xml:space="preserve">hat are indicated by </w:t>
-      </w:r>
-      <w:r>
-        <w:rPr>
-          <w:rFonts w:ascii="Lato" w:hAnsi="Lato"/>
-          <w:sz w:val="24"/>
-          <w:szCs w:val="24"/>
-        </w:rPr>
-        <w:t xml:space="preserve"> certain operating system</w:t>
+        <w:t xml:space="preserve">hat are indicated </w:t>
+      </w:r>
+      <w:proofErr w:type="gramStart"/>
+      <w:r>
+        <w:rPr>
+          <w:rFonts w:ascii="Lato" w:hAnsi="Lato"/>
+          <w:sz w:val="24"/>
+          <w:szCs w:val="24"/>
+        </w:rPr>
+        <w:t xml:space="preserve">by </w:t>
+      </w:r>
+      <w:r>
+        <w:rPr>
+          <w:rFonts w:ascii="Lato" w:hAnsi="Lato"/>
+          <w:sz w:val="24"/>
+          <w:szCs w:val="24"/>
+        </w:rPr>
+        <w:t xml:space="preserve"> certain</w:t>
+      </w:r>
+      <w:proofErr w:type="gramEnd"/>
+      <w:r>
+        <w:rPr>
+          <w:rFonts w:ascii="Lato" w:hAnsi="Lato"/>
+          <w:sz w:val="24"/>
+          <w:szCs w:val="24"/>
+        </w:rPr>
+        <w:t xml:space="preserve"> operating system</w:t>
       </w:r>
       <w:r>
         <w:rPr>
@@ -2611,7 +2627,25 @@
           <w:sz w:val="24"/>
           <w:szCs w:val="24"/>
         </w:rPr>
-        <w:t xml:space="preserve">64 bit, </w:t>
+        <w:t xml:space="preserve">64 </w:t>
+      </w:r>
+      <w:proofErr w:type="gramStart"/>
+      <w:r>
+        <w:rPr>
+          <w:rFonts w:ascii="Lato" w:hAnsi="Lato"/>
+          <w:sz w:val="24"/>
+          <w:szCs w:val="24"/>
+        </w:rPr>
+        <w:t>bit</w:t>
+      </w:r>
+      <w:proofErr w:type="gramEnd"/>
+      <w:r>
+        <w:rPr>
+          <w:rFonts w:ascii="Lato" w:hAnsi="Lato"/>
+          <w:sz w:val="24"/>
+          <w:szCs w:val="24"/>
+        </w:rPr>
+        <w:t xml:space="preserve">, </w:t>
       </w:r>
       <w:r>
         <w:rPr>
@@ -2751,7 +2785,25 @@
           <w:sz w:val="24"/>
           <w:szCs w:val="24"/>
         </w:rPr>
-        <w:t>The developers are free to use whatever IDE they choose in order to encourage a familiar development environment. They must be able to incorporate Github versioning control software into their IDE of choice, however.</w:t>
+        <w:t xml:space="preserve">The developers are free to use whatever IDE they choose </w:t>
+      </w:r>
+      <w:proofErr w:type="gramStart"/>
+      <w:r>
+        <w:rPr>
+          <w:rFonts w:ascii="Lato" w:hAnsi="Lato"/>
+          <w:sz w:val="24"/>
+          <w:szCs w:val="24"/>
+        </w:rPr>
+        <w:t>in order to</w:t>
+      </w:r>
+      <w:proofErr w:type="gramEnd"/>
+      <w:r>
+        <w:rPr>
+          <w:rFonts w:ascii="Lato" w:hAnsi="Lato"/>
+          <w:sz w:val="24"/>
+          <w:szCs w:val="24"/>
+        </w:rPr>
+        <w:t xml:space="preserve"> encourage a familiar development environment. They must be able to incorporate Github versioning control software into their IDE of choice, however.</w:t>
       </w:r>
     </w:p>
     <w:p>
@@ -2815,7 +2867,23 @@
           <w:sz w:val="24"/>
           <w:szCs w:val="24"/>
         </w:rPr>
-        <w:t xml:space="preserve">a must, so the role of quality assurance analyst will be paramount for a successful launch. Each field will require two developers each. This will allow for maximum communication between groups and the project manager, pair programming, and an overall larger, creative environment. </w:t>
+        <w:t xml:space="preserve">a must, so the role of </w:t>
+      </w:r>
+      <w:r>
+        <w:rPr>
+          <w:rFonts w:ascii="Lato" w:hAnsi="Lato"/>
+          <w:sz w:val="24"/>
+          <w:szCs w:val="24"/>
+        </w:rPr>
+        <w:t>software tester</w:t>
+      </w:r>
+      <w:r>
+        <w:rPr>
+          <w:rFonts w:ascii="Lato" w:hAnsi="Lato"/>
+          <w:sz w:val="24"/>
+          <w:szCs w:val="24"/>
+        </w:rPr>
+        <w:t xml:space="preserve"> will be paramount for a successful launch. Each field will require two developers each. This will allow for maximum communication between groups and the project manager, pair programming, and an overall larger, creative environment. </w:t>
       </w:r>
     </w:p>
     <w:p>
@@ -3085,7 +3153,7 @@
                 <w:sz w:val="24"/>
                 <w:szCs w:val="24"/>
               </w:rPr>
-              <w:t>Quality Assurance</w:t>
+              <w:t>Software Tester</w:t>
             </w:r>
           </w:p>
         </w:tc>
@@ -3328,6 +3396,15 @@
                 <w:szCs w:val="24"/>
               </w:rPr>
             </w:pPr>
+            <w:r>
+              <w:rPr>
+                <w:rFonts w:ascii="Lato" w:hAnsi="Lato"/>
+                <w:b/>
+                <w:sz w:val="24"/>
+                <w:szCs w:val="24"/>
+              </w:rPr>
+              <w:t>X</w:t>
+            </w:r>
           </w:p>
         </w:tc>
         <w:tc>
@@ -3362,15 +3439,6 @@
                 <w:szCs w:val="24"/>
               </w:rPr>
             </w:pPr>
-            <w:r>
-              <w:rPr>
-                <w:rFonts w:ascii="Lato" w:hAnsi="Lato"/>
-                <w:b/>
-                <w:sz w:val="24"/>
-                <w:szCs w:val="24"/>
-              </w:rPr>
-              <w:t>X</w:t>
-            </w:r>
           </w:p>
         </w:tc>
         <w:tc>
@@ -3479,6 +3547,15 @@
                 <w:szCs w:val="24"/>
               </w:rPr>
             </w:pPr>
+            <w:r>
+              <w:rPr>
+                <w:rFonts w:ascii="Lato" w:hAnsi="Lato"/>
+                <w:b/>
+                <w:sz w:val="24"/>
+                <w:szCs w:val="24"/>
+              </w:rPr>
+              <w:t>X</w:t>
+            </w:r>
           </w:p>
         </w:tc>
         <w:tc>
@@ -3621,15 +3698,6 @@
                 <w:szCs w:val="24"/>
               </w:rPr>
             </w:pPr>
-            <w:r>
-              <w:rPr>
-                <w:rFonts w:ascii="Lato" w:hAnsi="Lato"/>
-                <w:b/>
-                <w:sz w:val="24"/>
-                <w:szCs w:val="24"/>
-              </w:rPr>
-              <w:t>X</w:t>
-            </w:r>
           </w:p>
         </w:tc>
         <w:tc>
@@ -3690,6 +3758,17 @@
                 <w:szCs w:val="24"/>
               </w:rPr>
             </w:pPr>
+            <w:r>
+              <w:rPr>
+                <w:rFonts w:ascii="Lato" w:hAnsi="Lato"/>
+                <w:b/>
+                <w:sz w:val="24"/>
+                <w:szCs w:val="24"/>
+              </w:rPr>
+              <w:t>X</w:t>
+            </w:r>
+            <w:bookmarkStart w:id="0" w:name="_GoBack"/>
+            <w:bookmarkEnd w:id="0"/>
           </w:p>
         </w:tc>
       </w:tr>
@@ -3815,6 +3894,15 @@
                 <w:szCs w:val="24"/>
               </w:rPr>
             </w:pPr>
+            <w:r>
+              <w:rPr>
+                <w:rFonts w:ascii="Lato" w:hAnsi="Lato"/>
+                <w:b/>
+                <w:sz w:val="24"/>
+                <w:szCs w:val="24"/>
+              </w:rPr>
+              <w:t>X</w:t>
+            </w:r>
           </w:p>
         </w:tc>
         <w:tc>
@@ -3983,15 +4071,6 @@
                 <w:szCs w:val="24"/>
               </w:rPr>
             </w:pPr>
-            <w:r>
-              <w:rPr>
-                <w:rFonts w:ascii="Lato" w:hAnsi="Lato"/>
-                <w:b/>
-                <w:sz w:val="24"/>
-                <w:szCs w:val="24"/>
-              </w:rPr>
-              <w:t>X</w:t>
-            </w:r>
           </w:p>
         </w:tc>
       </w:tr>
@@ -4156,7 +4235,27 @@
           <w:sz w:val="24"/>
           <w:szCs w:val="24"/>
         </w:rPr>
-        <w:t>Do all the executive managers know what they have to do?</w:t>
+        <w:t xml:space="preserve">Do all the executive managers know what they </w:t>
+      </w:r>
+      <w:proofErr w:type="gramStart"/>
+      <w:r>
+        <w:rPr>
+          <w:rFonts w:ascii="Lato" w:hAnsi="Lato"/>
+          <w:b/>
+          <w:sz w:val="24"/>
+          <w:szCs w:val="24"/>
+        </w:rPr>
+        <w:t>have to</w:t>
+      </w:r>
+      <w:proofErr w:type="gramEnd"/>
+      <w:r>
+        <w:rPr>
+          <w:rFonts w:ascii="Lato" w:hAnsi="Lato"/>
+          <w:b/>
+          <w:sz w:val="24"/>
+          <w:szCs w:val="24"/>
+        </w:rPr>
+        <w:t xml:space="preserve"> do?</w:t>
       </w:r>
     </w:p>
     <w:p>
@@ -4426,7 +4525,27 @@
           <w:sz w:val="24"/>
           <w:szCs w:val="24"/>
         </w:rPr>
-        <w:t>Do you know what tasks the company have to do?</w:t>
+        <w:t xml:space="preserve">Do you know what tasks the company </w:t>
+      </w:r>
+      <w:proofErr w:type="gramStart"/>
+      <w:r>
+        <w:rPr>
+          <w:rFonts w:ascii="Lato" w:hAnsi="Lato"/>
+          <w:b/>
+          <w:sz w:val="24"/>
+          <w:szCs w:val="24"/>
+        </w:rPr>
+        <w:t>have to</w:t>
+      </w:r>
+      <w:proofErr w:type="gramEnd"/>
+      <w:r>
+        <w:rPr>
+          <w:rFonts w:ascii="Lato" w:hAnsi="Lato"/>
+          <w:b/>
+          <w:sz w:val="24"/>
+          <w:szCs w:val="24"/>
+        </w:rPr>
+        <w:t xml:space="preserve"> do?</w:t>
       </w:r>
     </w:p>
     <w:p>
@@ -5300,7 +5419,7 @@
         <w:sz w:val="24"/>
         <w:szCs w:val="24"/>
       </w:rPr>
-      <w:t>5</w:t>
+      <w:t>7</w:t>
     </w:r>
     <w:r>
       <w:rPr>
@@ -9534,7 +9653,7 @@
 </file>
 
 <file path=customXml/itemProps1.xml><?xml version="1.0" encoding="utf-8"?>
-<ds:datastoreItem xmlns:ds="http://schemas.openxmlformats.org/officeDocument/2006/customXml" ds:itemID="{8121ADD6-50A9-4EE6-BDA7-4FF9262A396F}">
+<ds:datastoreItem xmlns:ds="http://schemas.openxmlformats.org/officeDocument/2006/customXml" ds:itemID="{DD29CC31-7D6A-4B66-926D-7553ED9339E8}">
   <ds:schemaRefs>
     <ds:schemaRef ds:uri="http://schemas.openxmlformats.org/officeDocument/2006/bibliography"/>
   </ds:schemaRefs>

</xml_diff>